<commit_message>
Final version of Jones posted.
</commit_message>
<xml_diff>
--- a/jones2.docx
+++ b/jones2.docx
@@ -72,8 +72,31 @@
       <w:pPr>
         <w:pStyle w:val="BodyText"/>
       </w:pPr>
-      <w:r>
-        <w:t>Jones opens his book with a very strong claim:</w:t>
+      <w:ins w:id="2" w:author="Gene Callahan" w:date="2022-12-30T01:18:00Z">
+        <w:r>
+          <w:t>The first of these has to do with Jones’s approach to writing the biography of a philosopher</w:t>
+        </w:r>
+      </w:ins>
+      <w:ins w:id="3" w:author="Gene Callahan" w:date="2022-12-30T01:19:00Z">
+        <w:r>
+          <w:t xml:space="preserve">. </w:t>
+        </w:r>
+      </w:ins>
+      <w:del w:id="4" w:author="Gene Callahan" w:date="2022-12-30T01:19:00Z">
+        <w:r>
+          <w:delText xml:space="preserve">Jones </w:delText>
+        </w:r>
+      </w:del>
+      <w:ins w:id="5" w:author="Gene Callahan" w:date="2022-12-30T01:19:00Z">
+        <w:r>
+          <w:t>He</w:t>
+        </w:r>
+        <w:r>
+          <w:t xml:space="preserve"> </w:t>
+        </w:r>
+      </w:ins>
+      <w:r>
+        <w:t>opens his book with a very strong claim:</w:t>
       </w:r>
     </w:p>
     <w:p>
@@ -96,7 +119,7 @@
       <w:pPr>
         <w:pStyle w:val="BodyText"/>
       </w:pPr>
-      <w:del w:id="2" w:author="Gene Callahan" w:date="2022-12-29T11:46:00Z">
+      <w:del w:id="6" w:author="Gene Callahan" w:date="2022-12-29T11:46:00Z">
         <w:r>
           <w:delText xml:space="preserve">Henceforth in this review, </w:delText>
         </w:r>
@@ -104,7 +127,7 @@
       <w:r>
         <w:t xml:space="preserve">I am assuming Jones would make a similar contention vis-à-vis any philosopher’s work. </w:t>
       </w:r>
-      <w:ins w:id="3" w:author="Fedor Benevich" w:date="2022-12-22T11:09:00Z">
+      <w:ins w:id="7" w:author="Fedor Benevich" w:date="2022-12-22T11:09:00Z">
         <w:r>
           <w:t>Am I</w:t>
         </w:r>
@@ -143,7 +166,7 @@
       <w:pPr>
         <w:pStyle w:val="BodyText"/>
         <w:rPr>
-          <w:ins w:id="4" w:author="Gene Callahan" w:date="2022-12-29T11:52:00Z"/>
+          <w:ins w:id="8" w:author="Gene Callahan" w:date="2022-12-29T11:52:00Z"/>
         </w:rPr>
       </w:pPr>
       <w:r>
@@ -157,121 +180,143 @@
         <w:t>anything</w:t>
       </w:r>
       <w:r>
-        <w:t>: they are simply mistakes. If we except a false proposition as a premise in an argument, then</w:t>
-      </w:r>
-      <w:del w:id="5" w:author="Gene Callahan" w:date="2022-12-23T10:56:00Z">
+        <w:t>: they are simply mistakes.</w:t>
+      </w:r>
+      <w:del w:id="9" w:author="Gene Callahan" w:date="2022-12-30T01:20:00Z">
+        <w:r>
+          <w:delText xml:space="preserve"> If we except a false proposition as a premise in an argument, then</w:delText>
+        </w:r>
+      </w:del>
+      <w:del w:id="10" w:author="Gene Callahan" w:date="2022-12-23T10:56:00Z">
         <w:r>
           <w:delText xml:space="preserve"> “</w:delText>
         </w:r>
-        <w:commentRangeStart w:id="6"/>
+        <w:commentRangeStart w:id="11"/>
         <w:r>
           <w:delText>from falsehood</w:delText>
         </w:r>
       </w:del>
-      <w:r>
-        <w:t xml:space="preserve"> anything follows</w:t>
-      </w:r>
-      <w:commentRangeEnd w:id="6"/>
-      <w:r>
-        <w:rPr>
-          <w:rStyle w:val="CommentReference"/>
-        </w:rPr>
-        <w:commentReference w:id="6"/>
-      </w:r>
-      <w:r>
-        <w:t>.</w:t>
-      </w:r>
-      <w:del w:id="7" w:author="Gene Callahan" w:date="2022-12-23T10:57:00Z">
-        <w:r>
-          <w:delText>”</w:delText>
-        </w:r>
-      </w:del>
-      <w:r>
-        <w:t xml:space="preserve"> </w:t>
-      </w:r>
-      <w:commentRangeStart w:id="8"/>
-      <w:commentRangeStart w:id="9"/>
-      <w:r>
-        <w:t xml:space="preserve">But if Berkeley’s arguments </w:t>
-      </w:r>
-      <w:r>
-        <w:rPr>
-          <w:i/>
-        </w:rPr>
-        <w:t>are</w:t>
-      </w:r>
-      <w:r>
-        <w:t xml:space="preserve"> correct, then</w:t>
-      </w:r>
-      <w:ins w:id="10" w:author="Gene Callahan" w:date="2022-12-23T10:57:00Z">
-        <w:r>
-          <w:t>, if Jones’s</w:t>
-        </w:r>
-      </w:ins>
-      <w:ins w:id="11" w:author="Gene Callahan" w:date="2022-12-29T11:47:00Z">
-        <w:r>
-          <w:t xml:space="preserve"> link between immaterialism and philosophical b</w:t>
-        </w:r>
-      </w:ins>
-      <w:ins w:id="12" w:author="Gene Callahan" w:date="2022-12-29T11:48:00Z">
-        <w:r>
-          <w:t>iography stands</w:t>
-        </w:r>
-      </w:ins>
-      <w:ins w:id="13" w:author="Gene Callahan" w:date="2022-12-23T10:57:00Z">
-        <w:r>
-          <w:t xml:space="preserve">, </w:t>
-        </w:r>
-      </w:ins>
-      <w:ins w:id="14" w:author="Gene Callahan" w:date="2022-12-29T11:48:00Z">
-        <w:r>
-          <w:t xml:space="preserve">then </w:t>
-        </w:r>
-      </w:ins>
-      <w:ins w:id="15" w:author="Gene Callahan" w:date="2022-12-23T10:57:00Z">
-        <w:r>
-          <w:t>they</w:t>
-        </w:r>
-      </w:ins>
-      <w:del w:id="16" w:author="Gene Callahan" w:date="2022-12-23T10:57:00Z">
-        <w:r>
-          <w:delText xml:space="preserve"> they</w:delText>
-        </w:r>
-      </w:del>
-      <w:r>
-        <w:t xml:space="preserve"> lend support to analyzing the work of </w:t>
-      </w:r>
-      <w:r>
-        <w:rPr>
-          <w:i/>
-        </w:rPr>
-        <w:t>any</w:t>
-      </w:r>
-      <w:r>
-        <w:t xml:space="preserve"> philosopher biographically.</w:t>
-      </w:r>
-      <w:ins w:id="17" w:author="Gene Callahan" w:date="2022-12-29T11:48:00Z">
-        <w:r>
-          <w:t xml:space="preserve"> </w:t>
-        </w:r>
-      </w:ins>
-      <w:del w:id="18" w:author="Gene Callahan" w:date="2022-12-29T11:48:00Z">
-        <w:r>
-          <w:delText xml:space="preserve"> </w:delText>
-        </w:r>
-        <w:commentRangeEnd w:id="8"/>
+      <w:del w:id="12" w:author="Gene Callahan" w:date="2022-12-30T01:20:00Z">
+        <w:r>
+          <w:delText xml:space="preserve"> a</w:delText>
+        </w:r>
+      </w:del>
+      <w:del w:id="13" w:author="Gene Callahan" w:date="2022-12-30T01:19:00Z">
+        <w:r>
+          <w:delText>nything follows</w:delText>
+        </w:r>
+        <w:commentRangeEnd w:id="11"/>
         <w:r>
           <w:rPr>
             <w:rStyle w:val="CommentReference"/>
           </w:rPr>
-          <w:commentReference w:id="8"/>
-        </w:r>
-        <w:commentRangeEnd w:id="9"/>
+          <w:commentReference w:id="11"/>
+        </w:r>
+        <w:r>
+          <w:delText>.</w:delText>
+        </w:r>
+      </w:del>
+      <w:del w:id="14" w:author="Gene Callahan" w:date="2022-12-23T10:57:00Z">
+        <w:r>
+          <w:delText>”</w:delText>
+        </w:r>
+      </w:del>
+      <w:r>
+        <w:t xml:space="preserve"> </w:t>
+      </w:r>
+      <w:commentRangeStart w:id="15"/>
+      <w:commentRangeStart w:id="16"/>
+      <w:r>
+        <w:t xml:space="preserve">But if Berkeley’s arguments </w:t>
+      </w:r>
+      <w:r>
+        <w:rPr>
+          <w:i/>
+        </w:rPr>
+        <w:t>are</w:t>
+      </w:r>
+      <w:r>
+        <w:t xml:space="preserve"> correct</w:t>
+      </w:r>
+      <w:ins w:id="17" w:author="Gene Callahan" w:date="2022-12-30T01:20:00Z">
+        <w:r>
+          <w:t xml:space="preserve"> and</w:t>
+        </w:r>
+      </w:ins>
+      <w:del w:id="18" w:author="Gene Callahan" w:date="2022-12-30T01:20:00Z">
+        <w:r>
+          <w:delText>, then</w:delText>
+        </w:r>
+      </w:del>
+      <w:ins w:id="19" w:author="Gene Callahan" w:date="2022-12-23T10:57:00Z">
+        <w:r>
+          <w:t xml:space="preserve"> if Jones’s</w:t>
+        </w:r>
+      </w:ins>
+      <w:ins w:id="20" w:author="Gene Callahan" w:date="2022-12-29T11:47:00Z">
+        <w:r>
+          <w:t xml:space="preserve"> link between immaterialism and philosophical b</w:t>
+        </w:r>
+      </w:ins>
+      <w:ins w:id="21" w:author="Gene Callahan" w:date="2022-12-29T11:48:00Z">
+        <w:r>
+          <w:t>iography stands</w:t>
+        </w:r>
+      </w:ins>
+      <w:ins w:id="22" w:author="Gene Callahan" w:date="2022-12-23T10:57:00Z">
+        <w:r>
+          <w:t xml:space="preserve">, </w:t>
+        </w:r>
+      </w:ins>
+      <w:ins w:id="23" w:author="Gene Callahan" w:date="2022-12-29T11:48:00Z">
+        <w:r>
+          <w:t xml:space="preserve">then </w:t>
+        </w:r>
+      </w:ins>
+      <w:ins w:id="24" w:author="Gene Callahan" w:date="2022-12-23T10:57:00Z">
+        <w:r>
+          <w:t>they</w:t>
+        </w:r>
+      </w:ins>
+      <w:del w:id="25" w:author="Gene Callahan" w:date="2022-12-23T10:57:00Z">
+        <w:r>
+          <w:delText xml:space="preserve"> they</w:delText>
+        </w:r>
+      </w:del>
+      <w:r>
+        <w:t xml:space="preserve"> lend support to analyzing the work of </w:t>
+      </w:r>
+      <w:r>
+        <w:rPr>
+          <w:i/>
+        </w:rPr>
+        <w:t>any</w:t>
+      </w:r>
+      <w:r>
+        <w:t xml:space="preserve"> philosopher biographically.</w:t>
+      </w:r>
+      <w:ins w:id="26" w:author="Gene Callahan" w:date="2022-12-29T11:48:00Z">
+        <w:r>
+          <w:t xml:space="preserve"> </w:t>
+        </w:r>
+      </w:ins>
+      <w:del w:id="27" w:author="Gene Callahan" w:date="2022-12-29T11:48:00Z">
+        <w:r>
+          <w:delText xml:space="preserve"> </w:delText>
+        </w:r>
+        <w:commentRangeEnd w:id="15"/>
         <w:r>
           <w:rPr>
             <w:rStyle w:val="CommentReference"/>
           </w:rPr>
-          <w:commentReference w:id="9"/>
+          <w:commentReference w:id="15"/>
+        </w:r>
+        <w:commentRangeEnd w:id="16"/>
+        <w:r>
+          <w:rPr>
+            <w:rStyle w:val="CommentReference"/>
+          </w:rPr>
+          <w:commentReference w:id="16"/>
         </w:r>
         <w:r>
           <w:delText>And thus I will treat them, which raises the question: How about this very book under review: if I hope to understand this book, do I need to read a biography of Jones? If Jones’s contention is true, it would seem that every intellectual work ought to be accompanied by a biography of the person who wrote it.</w:delText>
@@ -282,96 +327,126 @@
       <w:pPr>
         <w:pStyle w:val="BodyText"/>
         <w:rPr>
-          <w:ins w:id="19" w:author="Gene Callahan" w:date="2022-12-29T01:30:00Z"/>
-        </w:rPr>
-      </w:pPr>
-      <w:ins w:id="20" w:author="Gene Callahan" w:date="2022-12-29T11:52:00Z">
+          <w:ins w:id="28" w:author="Gene Callahan" w:date="2022-12-29T01:30:00Z"/>
+        </w:rPr>
+      </w:pPr>
+      <w:ins w:id="29" w:author="Gene Callahan" w:date="2022-12-29T11:52:00Z">
         <w:r>
           <w:t xml:space="preserve">To make this point clearer, let us </w:t>
         </w:r>
       </w:ins>
-      <w:ins w:id="21" w:author="Gene Callahan" w:date="2022-12-29T11:53:00Z">
+      <w:ins w:id="30" w:author="Gene Callahan" w:date="2022-12-29T11:53:00Z">
         <w:r>
           <w:t>consider an analogous situation, where we are writing a biography of a thinker</w:t>
         </w:r>
       </w:ins>
-      <w:ins w:id="22" w:author="Gene Callahan" w:date="2022-12-29T11:55:00Z">
+      <w:ins w:id="31" w:author="Gene Callahan" w:date="2022-12-29T11:55:00Z">
         <w:r>
           <w:t>, say Smith,</w:t>
         </w:r>
       </w:ins>
-      <w:ins w:id="23" w:author="Gene Callahan" w:date="2022-12-29T11:53:00Z">
+      <w:ins w:id="32" w:author="Gene Callahan" w:date="2022-12-29T11:53:00Z">
         <w:r>
           <w:t xml:space="preserve"> who believes that human personalitie</w:t>
         </w:r>
       </w:ins>
-      <w:ins w:id="24" w:author="Gene Callahan" w:date="2022-12-29T11:54:00Z">
+      <w:ins w:id="33" w:author="Gene Callahan" w:date="2022-12-29T11:54:00Z">
         <w:r>
           <w:t xml:space="preserve">s are actually just very sophisticated computer programs, and suggests we can best understand them by “studying their source code” (however that might be done). </w:t>
         </w:r>
       </w:ins>
-      <w:ins w:id="25" w:author="Gene Callahan" w:date="2022-12-29T11:55:00Z">
-        <w:r>
-          <w:t xml:space="preserve">It would be incorrect for us to contend that, because Smith views human beings this way, the best way to write a biography of him would be by “studying </w:t>
-        </w:r>
-        <w:bookmarkStart w:id="26" w:name="_GoBack"/>
+      <w:ins w:id="34" w:author="Gene Callahan" w:date="2022-12-29T11:55:00Z">
+        <w:r>
+          <w:t xml:space="preserve">It would be incorrect for us to contend that, because Smith views human beings this way, the best way to write a biography of </w:t>
+        </w:r>
         <w:r>
           <w:rPr>
             <w:i/>
-            <w:rPrChange w:id="27" w:author="Gene Callahan" w:date="2022-12-29T11:57:00Z">
+            <w:rPrChange w:id="35" w:author="Gene Callahan" w:date="2022-12-30T01:21:00Z">
+              <w:rPr/>
+            </w:rPrChange>
+          </w:rPr>
+          <w:t>him</w:t>
+        </w:r>
+        <w:r>
+          <w:t xml:space="preserve"> would be by “studying </w:t>
+        </w:r>
+        <w:r>
+          <w:rPr>
+            <w:i/>
+            <w:rPrChange w:id="36" w:author="Gene Callahan" w:date="2022-12-29T11:57:00Z">
               <w:rPr/>
             </w:rPrChange>
           </w:rPr>
           <w:t>his</w:t>
         </w:r>
-        <w:bookmarkEnd w:id="26"/>
         <w:r>
           <w:t xml:space="preserve"> source code.” If Smith’s view is correct, </w:t>
         </w:r>
       </w:ins>
-      <w:ins w:id="28" w:author="Gene Callahan" w:date="2022-12-29T11:56:00Z">
-        <w:r>
-          <w:t>then that is the best way to not only write about Smith, but to write about anyone whomsoever. But if his view is wrong, then it is not a good way to write about even Smith.</w:t>
-        </w:r>
-      </w:ins>
-    </w:p>
-    <w:p>
-      <w:pPr>
-        <w:pStyle w:val="BodyText"/>
-        <w:rPr>
-          <w:ins w:id="29" w:author="Gene Callahan" w:date="2022-12-29T01:30:00Z"/>
-        </w:rPr>
-      </w:pPr>
-      <w:ins w:id="30" w:author="Gene Callahan" w:date="2022-12-29T01:30:00Z">
+      <w:ins w:id="37" w:author="Gene Callahan" w:date="2022-12-29T11:56:00Z">
+        <w:r>
+          <w:t xml:space="preserve">then that is the best way to not only write about Smith, but to write about anyone whomsoever. But if his view is wrong, then it is not a good way to write about </w:t>
+        </w:r>
+      </w:ins>
+      <w:ins w:id="38" w:author="Gene Callahan" w:date="2022-12-30T01:21:00Z">
+        <w:r>
+          <w:t xml:space="preserve">anyone, not </w:t>
+        </w:r>
+      </w:ins>
+      <w:ins w:id="39" w:author="Gene Callahan" w:date="2022-12-29T11:56:00Z">
+        <w:r>
+          <w:t>even Smith.</w:t>
+        </w:r>
+      </w:ins>
+    </w:p>
+    <w:p>
+      <w:pPr>
+        <w:pStyle w:val="BodyText"/>
+        <w:rPr>
+          <w:ins w:id="40" w:author="Gene Callahan" w:date="2022-12-29T01:30:00Z"/>
+        </w:rPr>
+      </w:pPr>
+      <w:ins w:id="41" w:author="Gene Callahan" w:date="2022-12-29T01:30:00Z">
         <w:r>
           <w:t xml:space="preserve">It is true that understanding Berkeley’s life better does cast new light on his works. </w:t>
         </w:r>
-        <w:commentRangeStart w:id="31"/>
+        <w:commentRangeStart w:id="42"/>
         <w:r>
           <w:t xml:space="preserve">But as far as the claim Jones makes, that Berkeley’s life and his philosophy are “inseparable,” this juror must bring in a verdict of “Unproven.” </w:t>
         </w:r>
-        <w:commentRangeEnd w:id="31"/>
-        <w:r>
-          <w:commentReference w:id="31"/>
-        </w:r>
-        <w:r>
-          <w:t>For instance, Berkeley certainly was inspired to debunk the newly fashionable theory of matter put forth by figures such as Descartes and Locke based on the fact that he felt it promoted skepticism. But Berkeley’s arguments as to why matter, as his targets understood it, was an untenable concept, do not depend upon his motivation in making them. They either succeed or not on their own merits. It is very interesting to learn about Berkeley’s intimate involvement with elite Protestant education, his desire to defend and promote Anglicanism, and his efforts to gain better positions within the church. But numerous people at the time were educated in elite Protestant institutions, promoted Anglicanism, and sought better jobs. But only one of them wrote books arguing for immaterialism.</w:t>
-        </w:r>
-      </w:ins>
-    </w:p>
-    <w:p>
-      <w:pPr>
-        <w:pStyle w:val="BodyText"/>
-        <w:rPr>
-          <w:ins w:id="32" w:author="Gene Callahan" w:date="2022-12-29T01:30:00Z"/>
-        </w:rPr>
-      </w:pPr>
-      <w:ins w:id="33" w:author="Gene Callahan" w:date="2022-12-29T01:33:00Z">
+        <w:commentRangeEnd w:id="42"/>
+        <w:r>
+          <w:commentReference w:id="42"/>
+        </w:r>
+        <w:r>
+          <w:t xml:space="preserve">For instance, Berkeley certainly was inspired to debunk the newly fashionable theory of matter put forth by figures such as Descartes and Locke based on the fact that he felt it promoted skepticism. But Berkeley’s arguments as to why matter, as his targets understood it, was an untenable concept, do not depend upon his motivation in making them. They either succeed or not on their own merits. It is very interesting to learn about Berkeley’s intimate involvement with elite Protestant education, his desire to defend and promote Anglicanism, and his efforts to gain better positions within the church. But numerous people at the time were educated in elite Protestant institutions, promoted Anglicanism, and sought better jobs. But only one of them wrote </w:t>
+        </w:r>
+      </w:ins>
+      <w:ins w:id="43" w:author="Gene Callahan" w:date="2022-12-30T01:22:00Z">
+        <w:r>
+          <w:t xml:space="preserve">famous </w:t>
+        </w:r>
+      </w:ins>
+      <w:ins w:id="44" w:author="Gene Callahan" w:date="2022-12-29T01:30:00Z">
+        <w:r>
+          <w:t>books arguing for immaterialism.</w:t>
+        </w:r>
+      </w:ins>
+    </w:p>
+    <w:p>
+      <w:pPr>
+        <w:pStyle w:val="BodyText"/>
+        <w:rPr>
+          <w:ins w:id="45" w:author="Gene Callahan" w:date="2022-12-29T01:30:00Z"/>
+        </w:rPr>
+      </w:pPr>
+      <w:ins w:id="46" w:author="Gene Callahan" w:date="2022-12-29T01:33:00Z">
         <w:r>
           <w:t>I</w:t>
         </w:r>
       </w:ins>
-      <w:ins w:id="34" w:author="Gene Callahan" w:date="2022-12-29T01:30:00Z">
+      <w:ins w:id="47" w:author="Gene Callahan" w:date="2022-12-29T01:30:00Z">
         <w:r>
           <w:t xml:space="preserve">f we cannot consider a thinker’s arguments apart from that thinker’s life history, then Jones’s book itself is radically incomplete: every copy ought to be shipped with a biography of Jones. And unless that is an autobiography, that biography should come with a biography of the person who wrote </w:t>
         </w:r>
@@ -390,20 +465,30 @@
       <w:pPr>
         <w:pStyle w:val="BodyText"/>
         <w:rPr>
-          <w:del w:id="35" w:author="Gene Callahan" w:date="2022-12-29T01:36:00Z"/>
-        </w:rPr>
-      </w:pPr>
-      <w:ins w:id="36" w:author="Gene Callahan" w:date="2022-12-29T01:34:00Z">
+          <w:del w:id="48" w:author="Gene Callahan" w:date="2022-12-29T01:36:00Z"/>
+        </w:rPr>
+      </w:pPr>
+      <w:ins w:id="49" w:author="Gene Callahan" w:date="2022-12-29T01:34:00Z">
         <w:r>
           <w:t xml:space="preserve">The above contention, that Berkeley’s philosophy itself somehow justifies Jones’s approach to </w:t>
         </w:r>
       </w:ins>
-      <w:ins w:id="37" w:author="Gene Callahan" w:date="2022-12-29T01:35:00Z">
-        <w:r>
-          <w:t>biography, is perhaps the major flaw in this book. But there are other issues as</w:t>
-        </w:r>
-      </w:ins>
-      <w:ins w:id="38" w:author="Gene Callahan" w:date="2022-12-29T01:36:00Z">
+      <w:ins w:id="50" w:author="Gene Callahan" w:date="2022-12-29T01:35:00Z">
+        <w:r>
+          <w:t xml:space="preserve">biography, is </w:t>
+        </w:r>
+      </w:ins>
+      <w:ins w:id="51" w:author="Gene Callahan" w:date="2022-12-30T01:22:00Z">
+        <w:r>
+          <w:t>my most serious issue with this book</w:t>
+        </w:r>
+      </w:ins>
+      <w:ins w:id="52" w:author="Gene Callahan" w:date="2022-12-29T01:35:00Z">
+        <w:r>
+          <w:t>. But there are others as</w:t>
+        </w:r>
+      </w:ins>
+      <w:ins w:id="53" w:author="Gene Callahan" w:date="2022-12-29T01:36:00Z">
         <w:r>
           <w:t xml:space="preserve"> well. For instance, a</w:t>
         </w:r>
@@ -413,25 +498,90 @@
       <w:pPr>
         <w:pStyle w:val="BodyText"/>
       </w:pPr>
-      <w:commentRangeStart w:id="39"/>
-      <w:del w:id="40" w:author="Gene Callahan" w:date="2022-12-29T01:36:00Z">
+      <w:commentRangeStart w:id="54"/>
+      <w:del w:id="55" w:author="Gene Callahan" w:date="2022-12-29T01:36:00Z">
         <w:r>
           <w:delText>A</w:delText>
         </w:r>
       </w:del>
       <w:r>
-        <w:t xml:space="preserve">n unfortunate recurrence throughout the book is a certain temporal parochialism, </w:t>
-      </w:r>
-      <w:commentRangeEnd w:id="39"/>
+        <w:t>n unfortunate recurrence</w:t>
+      </w:r>
+      <w:del w:id="56" w:author="Gene Callahan" w:date="2022-12-30T01:22:00Z">
+        <w:r>
+          <w:delText xml:space="preserve"> throughout the book</w:delText>
+        </w:r>
+      </w:del>
+      <w:r>
+        <w:t xml:space="preserve"> is a certain temporal parochialism, </w:t>
+      </w:r>
+      <w:commentRangeEnd w:id="54"/>
       <w:r>
         <w:rPr>
           <w:rStyle w:val="CommentReference"/>
         </w:rPr>
-        <w:commentReference w:id="39"/>
-      </w:r>
-      <w:r>
-        <w:t>an apparent conviction that the current ideas are the best ideas (so far, at least), and that when they disagree with past ideas, clearly the past ideas are to blame. This shows up early on when Jones writes, “Perhaps not everyone feels that Berkeley’s God is an embarrassment…” (15). Countless thinkers in the past would have found today’s presumption of materialism an embarrassment. And many of them were very bright people.</w:t>
-      </w:r>
+        <w:commentReference w:id="54"/>
+      </w:r>
+      <w:r>
+        <w:t xml:space="preserve">an apparent conviction that the current ideas are the best ideas (so far, at least), and that when they disagree with past ideas, clearly the past ideas are to blame. This shows up early on when Jones writes, “Perhaps not everyone feels that Berkeley’s God is </w:t>
+      </w:r>
+      <w:ins w:id="57" w:author="Gene Callahan" w:date="2022-12-30T01:24:00Z">
+        <w:r>
+          <w:t>an embarrassment</w:t>
+        </w:r>
+        <w:r>
+          <w:t xml:space="preserve"> </w:t>
+        </w:r>
+      </w:ins>
+      <w:del w:id="58" w:author="Gene Callahan" w:date="2022-12-30T01:24:00Z">
+        <w:r>
+          <w:delText>an embarrassment</w:delText>
+        </w:r>
+      </w:del>
+      <w:r>
+        <w:t>…” (15). Countless thinkers in the past would have found today’s presumption of materialism an embarrassment. And many of them were very bright people.</w:t>
+      </w:r>
+      <w:ins w:id="59" w:author="Gene Callahan" w:date="2022-12-30T01:22:00Z">
+        <w:r>
+          <w:t xml:space="preserve"> They might </w:t>
+        </w:r>
+      </w:ins>
+      <w:ins w:id="60" w:author="Gene Callahan" w:date="2022-12-30T01:23:00Z">
+        <w:r>
+          <w:t xml:space="preserve">all have </w:t>
+        </w:r>
+      </w:ins>
+      <w:ins w:id="61" w:author="Gene Callahan" w:date="2022-12-30T01:22:00Z">
+        <w:r>
+          <w:t>be</w:t>
+        </w:r>
+      </w:ins>
+      <w:ins w:id="62" w:author="Gene Callahan" w:date="2022-12-30T01:23:00Z">
+        <w:r>
+          <w:t>en</w:t>
+        </w:r>
+      </w:ins>
+      <w:ins w:id="63" w:author="Gene Callahan" w:date="2022-12-30T01:22:00Z">
+        <w:r>
+          <w:t xml:space="preserve"> wrong, but </w:t>
+        </w:r>
+      </w:ins>
+      <w:ins w:id="64" w:author="Gene Callahan" w:date="2022-12-30T01:23:00Z">
+        <w:r>
+          <w:t>showing that requires an argument, not merely no</w:t>
+        </w:r>
+      </w:ins>
+      <w:ins w:id="65" w:author="Gene Callahan" w:date="2022-12-30T01:24:00Z">
+        <w:r>
+          <w:t>ting that many current thinkers find their ideas to be “</w:t>
+        </w:r>
+        <w:r>
+          <w:t>an embarrassment</w:t>
+        </w:r>
+        <w:r>
+          <w:t>.”</w:t>
+        </w:r>
+      </w:ins>
     </w:p>
     <w:p>
       <w:pPr>
@@ -457,21 +607,15 @@
       <w:pPr>
         <w:pStyle w:val="BodyText"/>
         <w:rPr>
-          <w:ins w:id="41" w:author="Gene Callahan" w:date="2022-12-29T11:45:00Z"/>
-        </w:rPr>
-      </w:pPr>
-      <w:ins w:id="42" w:author="Gene Callahan" w:date="2022-12-29T11:45:00Z">
-        <w:r>
-          <w:t xml:space="preserve">In what appears to me as </w:t>
-        </w:r>
-        <w:r>
-          <w:t>one more</w:t>
-        </w:r>
-        <w:r>
-          <w:t xml:space="preserve"> case of “presentism,” </w:t>
-        </w:r>
-        <w:commentRangeStart w:id="43"/>
-        <w:commentRangeStart w:id="44"/>
+          <w:ins w:id="66" w:author="Gene Callahan" w:date="2022-12-29T11:45:00Z"/>
+        </w:rPr>
+      </w:pPr>
+      <w:ins w:id="67" w:author="Gene Callahan" w:date="2022-12-29T11:45:00Z">
+        <w:r>
+          <w:t xml:space="preserve">In what appears to me as one more case of “presentism,” </w:t>
+        </w:r>
+        <w:commentRangeStart w:id="68"/>
+        <w:commentRangeStart w:id="69"/>
         <w:r>
           <w:t xml:space="preserve">while discussing Berkeley’s work </w:t>
         </w:r>
@@ -482,34 +626,39 @@
           </w:rPr>
           <w:t>Alciphron</w:t>
         </w:r>
-        <w:commentRangeEnd w:id="43"/>
+        <w:commentRangeEnd w:id="68"/>
         <w:proofErr w:type="spellEnd"/>
         <w:r>
           <w:rPr>
             <w:rStyle w:val="CommentReference"/>
           </w:rPr>
-          <w:commentReference w:id="43"/>
-        </w:r>
-        <w:commentRangeEnd w:id="44"/>
+          <w:commentReference w:id="68"/>
+        </w:r>
+        <w:commentRangeEnd w:id="69"/>
         <w:r>
           <w:rPr>
             <w:rStyle w:val="CommentReference"/>
           </w:rPr>
-          <w:commentReference w:id="44"/>
-        </w:r>
-        <w:r>
-          <w:t>, Jones seems overly anxious to assure the reader that Berkeley’s “right thinkers” are just as subject to prejudice as are his “free thinkers.” For instance, Jones quotes Berkeley as writing,</w:t>
-        </w:r>
-      </w:ins>
-    </w:p>
-    <w:p>
-      <w:pPr>
-        <w:pStyle w:val="BodyText"/>
-        <w:rPr>
-          <w:ins w:id="45" w:author="Gene Callahan" w:date="2022-12-29T11:45:00Z"/>
-        </w:rPr>
-      </w:pPr>
-      <w:ins w:id="46" w:author="Gene Callahan" w:date="2022-12-29T11:45:00Z">
+          <w:commentReference w:id="69"/>
+        </w:r>
+        <w:r>
+          <w:t>, Jones seems overly anxious to assure the reader that Berkeley’s “right thinkers” are just as subject to prejudice as are his “free thinkers.” For instance, Jones quotes Berkeley</w:t>
+        </w:r>
+      </w:ins>
+      <w:ins w:id="70" w:author="Gene Callahan" w:date="2022-12-30T01:25:00Z">
+        <w:r>
+          <w:t>:</w:t>
+        </w:r>
+      </w:ins>
+    </w:p>
+    <w:p>
+      <w:pPr>
+        <w:pStyle w:val="BodyText"/>
+        <w:rPr>
+          <w:ins w:id="71" w:author="Gene Callahan" w:date="2022-12-29T11:45:00Z"/>
+        </w:rPr>
+      </w:pPr>
+      <w:ins w:id="72" w:author="Gene Callahan" w:date="2022-12-29T11:45:00Z">
         <w:r>
           <w:t>“[W]ho would choose for his Guide in the Search of Truth, a Man… whose Education hath been behind a Counter, or in an Office? Or whose Speculations have been employed on the Forms of Business, who are only well read in the ways and commerce of Mankind, in Stock-jobbing, Purloining, Supplanting, Bribing?”</w:t>
         </w:r>
@@ -519,10 +668,10 @@
       <w:pPr>
         <w:pStyle w:val="BodyText"/>
         <w:rPr>
-          <w:ins w:id="47" w:author="Gene Callahan" w:date="2022-12-29T11:45:00Z"/>
-        </w:rPr>
-      </w:pPr>
-      <w:ins w:id="48" w:author="Gene Callahan" w:date="2022-12-29T11:45:00Z">
+          <w:ins w:id="73" w:author="Gene Callahan" w:date="2022-12-29T11:45:00Z"/>
+        </w:rPr>
+      </w:pPr>
+      <w:ins w:id="74" w:author="Gene Callahan" w:date="2022-12-29T11:45:00Z">
         <w:r>
           <w:t>Jones comments:</w:t>
         </w:r>
@@ -532,10 +681,10 @@
       <w:pPr>
         <w:pStyle w:val="BodyText"/>
         <w:rPr>
-          <w:ins w:id="49" w:author="Gene Callahan" w:date="2022-12-29T11:45:00Z"/>
-        </w:rPr>
-      </w:pPr>
-      <w:ins w:id="50" w:author="Gene Callahan" w:date="2022-12-29T11:45:00Z">
+          <w:ins w:id="75" w:author="Gene Callahan" w:date="2022-12-29T11:45:00Z"/>
+        </w:rPr>
+      </w:pPr>
+      <w:ins w:id="76" w:author="Gene Callahan" w:date="2022-12-29T11:45:00Z">
         <w:r>
           <w:t>“In the choice of what kind of human character we wish to be led by… what sort of person we take to have clear and extensive views, Crito is set against anyone working in business and finance. This prejudice seems as unfounded as the freethinking prejudiced for nobility of rank…” (373)</w:t>
         </w:r>
@@ -545,10 +694,10 @@
       <w:pPr>
         <w:pStyle w:val="BodyText"/>
         <w:rPr>
-          <w:ins w:id="51" w:author="Gene Callahan" w:date="2022-12-29T11:45:00Z"/>
-        </w:rPr>
-      </w:pPr>
-      <w:ins w:id="52" w:author="Gene Callahan" w:date="2022-12-29T11:45:00Z">
+          <w:ins w:id="77" w:author="Gene Callahan" w:date="2022-12-29T11:45:00Z"/>
+        </w:rPr>
+      </w:pPr>
+      <w:ins w:id="78" w:author="Gene Callahan" w:date="2022-12-29T11:45:00Z">
         <w:r>
           <w:t xml:space="preserve">However, Jones has left out important part of the quote from </w:t>
         </w:r>
@@ -598,211 +747,18 @@
       <w:pPr>
         <w:pStyle w:val="BodyText"/>
         <w:rPr>
-          <w:del w:id="53" w:author="Gene Callahan" w:date="2022-12-29T11:45:00Z"/>
-        </w:rPr>
-      </w:pPr>
-      <w:del w:id="54" w:author="Gene Callahan" w:date="2022-12-29T11:45:00Z">
+          <w:del w:id="79" w:author="Gene Callahan" w:date="2022-12-29T11:45:00Z"/>
+        </w:rPr>
+      </w:pPr>
+      <w:del w:id="80" w:author="Gene Callahan" w:date="2022-12-29T11:45:00Z">
         <w:r>
           <w:delText xml:space="preserve">Jones’s understanding of the physics and mathematics he discusses is not always adequate to the task. For instance, at one point he calls fluxions “the forces that cause changes in motion” (55): but this is </w:delText>
         </w:r>
       </w:del>
-      <w:commentRangeStart w:id="55"/>
-      <w:del w:id="56" w:author="Gene Callahan" w:date="2022-12-23T10:58:00Z">
+      <w:commentRangeStart w:id="81"/>
+      <w:del w:id="82" w:author="Gene Callahan" w:date="2022-12-23T10:58:00Z">
         <w:r>
           <w:delText>nonsense</w:delText>
-        </w:r>
-        <w:commentRangeEnd w:id="55"/>
-        <w:r>
-          <w:rPr>
-            <w:rStyle w:val="CommentReference"/>
-          </w:rPr>
-          <w:commentReference w:id="55"/>
-        </w:r>
-        <w:r>
-          <w:delText>.</w:delText>
-        </w:r>
-      </w:del>
-      <w:del w:id="57" w:author="Gene Callahan" w:date="2022-12-29T11:45:00Z">
-        <w:r>
-          <w:delText xml:space="preserve"> “Fluxion” was Newton’s term for an instantaneous rate of change, and had nothing to do with what force might be causing that change.</w:delText>
-        </w:r>
-      </w:del>
-    </w:p>
-    <w:p>
-      <w:pPr>
-        <w:pStyle w:val="BodyText"/>
-        <w:rPr>
-          <w:del w:id="58" w:author="Gene Callahan" w:date="2022-12-29T01:40:00Z"/>
-        </w:rPr>
-      </w:pPr>
-      <w:del w:id="59" w:author="Gene Callahan" w:date="2022-12-29T01:40:00Z">
-        <w:r>
-          <w:delText xml:space="preserve">Jones mentions that by the time </w:delText>
-        </w:r>
-      </w:del>
-      <w:commentRangeStart w:id="60"/>
-      <w:del w:id="61" w:author="Gene Callahan" w:date="2022-12-23T10:59:00Z">
-        <w:r>
-          <w:delText xml:space="preserve">he </w:delText>
-        </w:r>
-      </w:del>
-      <w:commentRangeEnd w:id="60"/>
-      <w:del w:id="62" w:author="Gene Callahan" w:date="2022-12-29T01:40:00Z">
-        <w:r>
-          <w:rPr>
-            <w:rStyle w:val="CommentReference"/>
-          </w:rPr>
-          <w:commentReference w:id="60"/>
-        </w:r>
-        <w:r>
-          <w:delText>left Dublin, many of Berkeley’s “enduring and idiosyncratic tendencies” (141) had already become apparent. Among these is contention that the world “is a world of ideas” (141): This illustrates a degree of continuity amongst the British idealists that is often denied, for we find Michael Oakeshott making the exact same contention in 1933.</w:delText>
-        </w:r>
-      </w:del>
-    </w:p>
-    <w:p>
-      <w:pPr>
-        <w:pStyle w:val="BodyText"/>
-        <w:rPr>
-          <w:ins w:id="63" w:author="Gene Callahan" w:date="2022-12-29T01:42:00Z"/>
-        </w:rPr>
-      </w:pPr>
-      <w:r>
-        <w:t xml:space="preserve">Jones </w:t>
-      </w:r>
-      <w:ins w:id="64" w:author="Gene Callahan" w:date="2022-12-29T01:42:00Z">
-        <w:r>
-          <w:t xml:space="preserve">also appears to have </w:t>
-        </w:r>
-      </w:ins>
-      <w:ins w:id="65" w:author="Gene Callahan" w:date="2022-12-29T01:43:00Z">
-        <w:r>
-          <w:t xml:space="preserve">a mistaken notion of what Berkeley’s immaterialism actually implies. For instance, </w:t>
-        </w:r>
-      </w:ins>
-      <w:ins w:id="66" w:author="Gene Callahan" w:date="2022-12-29T01:45:00Z">
-        <w:r>
-          <w:t>he writes “</w:t>
-        </w:r>
-      </w:ins>
-      <w:ins w:id="67" w:author="Gene Callahan" w:date="2022-12-29T01:46:00Z">
-        <w:r>
-          <w:t>T</w:t>
-        </w:r>
-      </w:ins>
-      <w:ins w:id="68" w:author="Gene Callahan" w:date="2022-12-29T01:45:00Z">
-        <w:r>
-          <w:t>he evidence of the senses might be taken as a report of what is out there in the world” (6)</w:t>
-        </w:r>
-      </w:ins>
-      <w:ins w:id="69" w:author="Gene Callahan" w:date="2022-12-29T01:46:00Z">
-        <w:r>
-          <w:t>. He goes on to say, “</w:t>
-        </w:r>
-      </w:ins>
-      <w:ins w:id="70" w:author="Gene Callahan" w:date="2022-12-29T01:47:00Z">
-        <w:r>
-          <w:t xml:space="preserve">But </w:t>
-        </w:r>
-      </w:ins>
-      <w:ins w:id="71" w:author="Gene Callahan" w:date="2022-12-29T01:48:00Z">
-        <w:r>
-          <w:t xml:space="preserve">Berkeley </w:t>
-        </w:r>
-      </w:ins>
-      <w:ins w:id="72" w:author="Gene Callahan" w:date="2022-12-29T01:47:00Z">
-        <w:r>
-          <w:t xml:space="preserve">suggests that it is this attitude… that opens the door to skepticism” (6). </w:t>
-        </w:r>
-      </w:ins>
-      <w:ins w:id="73" w:author="Gene Callahan" w:date="2022-12-29T01:48:00Z">
-        <w:r>
-          <w:t xml:space="preserve">But that is wrong: Berkeley is not saying that </w:t>
-        </w:r>
-      </w:ins>
-      <w:ins w:id="74" w:author="Gene Callahan" w:date="2022-12-29T01:49:00Z">
-        <w:r>
-          <w:t>the evidence of the senses are not a report on what is “out there in the world”: he is arguing that what is “out there in the world” are ideas, specifically, ideas in the mind of God</w:t>
-        </w:r>
-      </w:ins>
-      <w:ins w:id="75" w:author="Gene Callahan" w:date="2022-12-29T01:50:00Z">
-        <w:r>
-          <w:t>.</w:t>
-        </w:r>
-      </w:ins>
-    </w:p>
-    <w:p>
-      <w:pPr>
-        <w:pStyle w:val="BodyText"/>
-      </w:pPr>
-      <w:del w:id="76" w:author="Gene Callahan" w:date="2022-12-29T01:50:00Z">
-        <w:r>
-          <w:delText>then goes on to say</w:delText>
-        </w:r>
-      </w:del>
-      <w:ins w:id="77" w:author="Gene Callahan" w:date="2022-12-29T01:50:00Z">
-        <w:r>
-          <w:t>Similarly, Jones writes:</w:t>
-        </w:r>
-      </w:ins>
-      <w:del w:id="78" w:author="Gene Callahan" w:date="2022-12-29T01:50:00Z">
-        <w:r>
-          <w:delText>,</w:delText>
-        </w:r>
-      </w:del>
-      <w:r>
-        <w:t xml:space="preserve"> “For all that the world may appear to have physical being, tangible or visible extension, its real existence is as ideas” (141). This is a mistake made by many interpreters of Berkeley: he is </w:t>
-      </w:r>
-      <w:r>
-        <w:rPr>
-          <w:b/>
-        </w:rPr>
-        <w:t>not</w:t>
-      </w:r>
-      <w:r>
-        <w:t xml:space="preserve"> claiming that there is no physical world, or tangible or visible extension. He is claiming that the world’s physicality is </w:t>
-      </w:r>
-      <w:r>
-        <w:rPr>
-          <w:b/>
-        </w:rPr>
-        <w:t>itself</w:t>
-      </w:r>
-      <w:r>
-        <w:t xml:space="preserve"> an idea, as is extension. These things are not illusions that must be dispelled by Berkeley’s philosophy: they are realities whose basis it attempts to explain.</w:t>
-      </w:r>
-    </w:p>
-    <w:p>
-      <w:pPr>
-        <w:pStyle w:val="BodyText"/>
-      </w:pPr>
-      <w:r>
-        <w:t xml:space="preserve">In discussing Berkeley’s travels in England, Italy, and America, Jones highlights how prominent thoughts on social improvement were in Berkeley’s life. Even his most famous </w:t>
-      </w:r>
-      <w:r>
-        <w:lastRenderedPageBreak/>
-        <w:t>“metaphysical” works partook of this tendency, as they were foremost intended as a means of defeating skepticism and atheism, which Berkeley saw as serious threats to social order.</w:t>
-      </w:r>
-    </w:p>
-    <w:p>
-      <w:pPr>
-        <w:pStyle w:val="BodyText"/>
-        <w:rPr>
-          <w:del w:id="79" w:author="Gene Callahan" w:date="2022-12-29T01:44:00Z"/>
-        </w:rPr>
-      </w:pPr>
-      <w:del w:id="80" w:author="Gene Callahan" w:date="2022-12-29T01:44:00Z">
-        <w:r>
-          <w:delText xml:space="preserve">Berkeley’s wife is quoted as saying, “He has taken from them the ground they stand on, &amp; had he built as </w:delText>
-        </w:r>
-        <w:commentRangeStart w:id="81"/>
-        <w:commentRangeStart w:id="82"/>
-        <w:r>
-          <w:delText xml:space="preserve">he has pulled down he had been </w:delText>
-        </w:r>
-      </w:del>
-      <w:del w:id="83" w:author="Gene Callahan" w:date="2022-12-23T11:00:00Z">
-        <w:r>
-          <w:delText>down</w:delText>
         </w:r>
         <w:commentRangeEnd w:id="81"/>
         <w:r>
@@ -811,22 +767,224 @@
           </w:rPr>
           <w:commentReference w:id="81"/>
         </w:r>
-      </w:del>
-      <w:commentRangeEnd w:id="82"/>
-      <w:del w:id="84" w:author="Gene Callahan" w:date="2022-12-29T01:44:00Z">
+        <w:r>
+          <w:delText>.</w:delText>
+        </w:r>
+      </w:del>
+      <w:del w:id="83" w:author="Gene Callahan" w:date="2022-12-29T11:45:00Z">
+        <w:r>
+          <w:delText xml:space="preserve"> “Fluxion” was Newton’s term for an instantaneous rate of change, and had nothing to do with what force might be causing that change.</w:delText>
+        </w:r>
+      </w:del>
+    </w:p>
+    <w:p>
+      <w:pPr>
+        <w:pStyle w:val="BodyText"/>
+        <w:rPr>
+          <w:del w:id="84" w:author="Gene Callahan" w:date="2022-12-29T01:40:00Z"/>
+        </w:rPr>
+      </w:pPr>
+      <w:del w:id="85" w:author="Gene Callahan" w:date="2022-12-29T01:40:00Z">
+        <w:r>
+          <w:delText xml:space="preserve">Jones mentions that by the time </w:delText>
+        </w:r>
+      </w:del>
+      <w:commentRangeStart w:id="86"/>
+      <w:del w:id="87" w:author="Gene Callahan" w:date="2022-12-23T10:59:00Z">
+        <w:r>
+          <w:delText xml:space="preserve">he </w:delText>
+        </w:r>
+      </w:del>
+      <w:commentRangeEnd w:id="86"/>
+      <w:del w:id="88" w:author="Gene Callahan" w:date="2022-12-29T01:40:00Z">
         <w:r>
           <w:rPr>
             <w:rStyle w:val="CommentReference"/>
           </w:rPr>
-          <w:commentReference w:id="82"/>
-        </w:r>
-      </w:del>
-      <w:del w:id="85" w:author="Gene Callahan" w:date="2022-12-23T11:00:00Z">
+          <w:commentReference w:id="86"/>
+        </w:r>
+        <w:r>
+          <w:delText>left Dublin, many of Berkeley’s “enduring and idiosyncratic tendencies” (141) had already become apparent. Among these is contention that the world “is a world of ideas” (141): This illustrates a degree of continuity amongst the British idealists that is often denied, for we find Michael Oakeshott making the exact same contention in 1933.</w:delText>
+        </w:r>
+      </w:del>
+    </w:p>
+    <w:p>
+      <w:pPr>
+        <w:pStyle w:val="BodyText"/>
+        <w:rPr>
+          <w:ins w:id="89" w:author="Gene Callahan" w:date="2022-12-29T01:42:00Z"/>
+        </w:rPr>
+      </w:pPr>
+      <w:r>
+        <w:t xml:space="preserve">Jones </w:t>
+      </w:r>
+      <w:ins w:id="90" w:author="Gene Callahan" w:date="2022-12-29T01:42:00Z">
+        <w:r>
+          <w:t xml:space="preserve">also appears to have </w:t>
+        </w:r>
+      </w:ins>
+      <w:ins w:id="91" w:author="Gene Callahan" w:date="2022-12-29T01:43:00Z">
+        <w:r>
+          <w:t xml:space="preserve">a mistaken notion of what Berkeley’s immaterialism actually implies. For instance, </w:t>
+        </w:r>
+      </w:ins>
+      <w:ins w:id="92" w:author="Gene Callahan" w:date="2022-12-29T01:45:00Z">
+        <w:r>
+          <w:t>he writes “</w:t>
+        </w:r>
+      </w:ins>
+      <w:ins w:id="93" w:author="Gene Callahan" w:date="2022-12-29T01:46:00Z">
+        <w:r>
+          <w:t>T</w:t>
+        </w:r>
+      </w:ins>
+      <w:ins w:id="94" w:author="Gene Callahan" w:date="2022-12-29T01:45:00Z">
+        <w:r>
+          <w:t>he evidence of the senses might be taken as a report of what is out there in the world” (6)</w:t>
+        </w:r>
+      </w:ins>
+      <w:ins w:id="95" w:author="Gene Callahan" w:date="2022-12-29T01:46:00Z">
+        <w:r>
+          <w:t>. He goes on to say, “</w:t>
+        </w:r>
+      </w:ins>
+      <w:ins w:id="96" w:author="Gene Callahan" w:date="2022-12-29T01:47:00Z">
+        <w:r>
+          <w:t xml:space="preserve">But </w:t>
+        </w:r>
+      </w:ins>
+      <w:ins w:id="97" w:author="Gene Callahan" w:date="2022-12-29T01:48:00Z">
+        <w:r>
+          <w:t xml:space="preserve">Berkeley </w:t>
+        </w:r>
+      </w:ins>
+      <w:ins w:id="98" w:author="Gene Callahan" w:date="2022-12-29T01:47:00Z">
+        <w:r>
+          <w:t xml:space="preserve">suggests that it is this attitude… that opens the door to skepticism” (6). </w:t>
+        </w:r>
+      </w:ins>
+      <w:ins w:id="99" w:author="Gene Callahan" w:date="2022-12-29T01:48:00Z">
+        <w:r>
+          <w:t xml:space="preserve">But that is wrong: Berkeley is not saying that </w:t>
+        </w:r>
+      </w:ins>
+      <w:ins w:id="100" w:author="Gene Callahan" w:date="2022-12-29T01:49:00Z">
+        <w:r>
+          <w:t>the evidence of the senses are not a report on what is “out there in the world”: he is arguing that what is “out there in the world” are ideas, specifically, ideas in the mind of God</w:t>
+        </w:r>
+      </w:ins>
+      <w:ins w:id="101" w:author="Gene Callahan" w:date="2022-12-29T01:50:00Z">
+        <w:r>
+          <w:t>.</w:t>
+        </w:r>
+      </w:ins>
+    </w:p>
+    <w:p>
+      <w:pPr>
+        <w:pStyle w:val="BodyText"/>
+      </w:pPr>
+      <w:del w:id="102" w:author="Gene Callahan" w:date="2022-12-29T01:50:00Z">
+        <w:r>
+          <w:delText>then goes on to say</w:delText>
+        </w:r>
+      </w:del>
+      <w:ins w:id="103" w:author="Gene Callahan" w:date="2022-12-29T01:50:00Z">
+        <w:r>
+          <w:t>Similarly, Jones writes:</w:t>
+        </w:r>
+      </w:ins>
+      <w:del w:id="104" w:author="Gene Callahan" w:date="2022-12-29T01:50:00Z">
+        <w:r>
+          <w:delText>,</w:delText>
+        </w:r>
+      </w:del>
+      <w:r>
+        <w:t xml:space="preserve"> “For all that the world may appear to have physical being, tangible or visible extension, its real existence is as ideas” (141). This is a mistake made by many interpreters of Berkeley: he is </w:t>
+      </w:r>
+      <w:r>
+        <w:rPr>
+          <w:b/>
+        </w:rPr>
+        <w:t>not</w:t>
+      </w:r>
+      <w:r>
+        <w:t xml:space="preserve"> claiming that there is no physical world, or tangible or visible extension. He is claiming that the world’s physicality is </w:t>
+      </w:r>
+      <w:r>
+        <w:rPr>
+          <w:b/>
+        </w:rPr>
+        <w:t>itself</w:t>
+      </w:r>
+      <w:r>
+        <w:t xml:space="preserve"> an idea, as is extension. These things are not illusions that must be dispelled by Berkeley’s philosophy: they are realities whose basis it attempts to explain.</w:t>
+      </w:r>
+    </w:p>
+    <w:p>
+      <w:pPr>
+        <w:pStyle w:val="BodyText"/>
+        <w:rPr>
+          <w:ins w:id="105" w:author="Gene Callahan" w:date="2022-12-30T01:26:00Z"/>
+        </w:rPr>
+      </w:pPr>
+      <w:moveFromRangeStart w:id="106" w:author="Gene Callahan" w:date="2022-12-30T01:26:00Z" w:name="move123255999"/>
+      <w:moveFrom w:id="107" w:author="Gene Callahan" w:date="2022-12-30T01:26:00Z">
+        <w:r>
+          <w:t>In discussing Berkeley’s travels in England, Italy, and America, Jones highlights how prominent thoughts on social improvement were in Berkeley’s life. Even his most famous “metaphysical” works partook of this tendency, as they were foremost intended as a means of defeating skepticism and atheism, which Berkeley saw as serious threats to social order.</w:t>
+        </w:r>
+      </w:moveFrom>
+      <w:moveFromRangeEnd w:id="106"/>
+    </w:p>
+    <w:p>
+      <w:pPr>
+        <w:pStyle w:val="BodyText"/>
+      </w:pPr>
+    </w:p>
+    <w:p>
+      <w:pPr>
+        <w:pStyle w:val="BodyText"/>
+        <w:rPr>
+          <w:del w:id="108" w:author="Gene Callahan" w:date="2022-12-29T01:44:00Z"/>
+        </w:rPr>
+      </w:pPr>
+      <w:del w:id="109" w:author="Gene Callahan" w:date="2022-12-29T01:44:00Z">
+        <w:r>
+          <w:lastRenderedPageBreak/>
+          <w:delText xml:space="preserve">Berkeley’s wife is quoted as saying, “He has taken from them the ground they stand on, &amp; had he built as </w:delText>
+        </w:r>
+        <w:commentRangeStart w:id="110"/>
+        <w:commentRangeStart w:id="111"/>
+        <w:r>
+          <w:delText xml:space="preserve">he has pulled down he had been </w:delText>
+        </w:r>
+      </w:del>
+      <w:del w:id="112" w:author="Gene Callahan" w:date="2022-12-23T11:00:00Z">
+        <w:r>
+          <w:delText>down</w:delText>
+        </w:r>
+        <w:commentRangeEnd w:id="110"/>
+        <w:r>
+          <w:rPr>
+            <w:rStyle w:val="CommentReference"/>
+          </w:rPr>
+          <w:commentReference w:id="110"/>
+        </w:r>
+      </w:del>
+      <w:commentRangeEnd w:id="111"/>
+      <w:del w:id="113" w:author="Gene Callahan" w:date="2022-12-29T01:44:00Z">
+        <w:r>
+          <w:rPr>
+            <w:rStyle w:val="CommentReference"/>
+          </w:rPr>
+          <w:commentReference w:id="111"/>
+        </w:r>
+      </w:del>
+      <w:del w:id="114" w:author="Gene Callahan" w:date="2022-12-23T11:00:00Z">
         <w:r>
           <w:delText xml:space="preserve"> </w:delText>
         </w:r>
       </w:del>
-      <w:del w:id="86" w:author="Gene Callahan" w:date="2022-12-29T01:44:00Z">
+      <w:del w:id="115" w:author="Gene Callahan" w:date="2022-12-29T01:44:00Z">
         <w:r>
           <w:delText>a master builder indeed but Unto every Man his Work some must remove rubbish, &amp; others lay Foundations…” Jones’s questionable reading of this quote is that “Berkeley’s wife thought him more destructive than productive as a philosopher” (304). But Mrs. Berkeley said that what he was pulling down was “rubbish,” and surely removing rubbish is a constructive, not a destructive, activity.</w:delText>
         </w:r>
@@ -835,19 +993,32 @@
     <w:p>
       <w:pPr>
         <w:pStyle w:val="BodyText"/>
+        <w:rPr>
+          <w:del w:id="116" w:author="Gene Callahan" w:date="2022-12-30T01:30:00Z"/>
+        </w:rPr>
       </w:pPr>
       <w:r>
         <w:t>Berkeley’s project of founding a university in Bermuda is a strange episode in his career, although Jones makes a good case that it should be understood as a facet of his larger project of Anglican education.</w:t>
       </w:r>
-    </w:p>
-    <w:p>
-      <w:pPr>
-        <w:pStyle w:val="BodyText"/>
-      </w:pPr>
-      <w:r>
-        <w:t>While discussing this topic, Jones makes a curious claim: “But his Bermuda project was obliquely complicit in the modern, import-oriented economy he despised and the full range of human cruelty it required – bondage, and forced movement of populations, and eradication of indigenous peoples and their ways of life and habitats” (348). Even though Berkeley</w:t>
-      </w:r>
-      <w:ins w:id="87" w:author="Gene Callahan" w:date="2022-12-23T11:01:00Z">
+      <w:ins w:id="117" w:author="Gene Callahan" w:date="2022-12-30T01:31:00Z">
+        <w:r>
+          <w:t xml:space="preserve"> But w</w:t>
+        </w:r>
+      </w:ins>
+    </w:p>
+    <w:p>
+      <w:pPr>
+        <w:pStyle w:val="BodyText"/>
+      </w:pPr>
+      <w:del w:id="118" w:author="Gene Callahan" w:date="2022-12-30T01:30:00Z">
+        <w:r>
+          <w:delText>W</w:delText>
+        </w:r>
+      </w:del>
+      <w:r>
+        <w:t>hile discussing this topic, Jones makes a curious claim: “But his Bermuda project was obliquely complicit in the modern, import-oriented economy he despised and the full range of human cruelty it required – bondage, and forced movement of populations, and eradication of indigenous peoples and their ways of life and habitats” (348). Even though Berkeley</w:t>
+      </w:r>
+      <w:ins w:id="119" w:author="Gene Callahan" w:date="2022-12-23T11:01:00Z">
         <w:r>
           <w:t>’s</w:t>
         </w:r>
@@ -855,14 +1026,14 @@
       <w:r>
         <w:t xml:space="preserve"> </w:t>
       </w:r>
-      <w:commentRangeStart w:id="88"/>
-      <w:commentRangeStart w:id="89"/>
+      <w:commentRangeStart w:id="120"/>
+      <w:commentRangeStart w:id="121"/>
       <w:r>
         <w:t xml:space="preserve">plan </w:t>
       </w:r>
-      <w:commentRangeEnd w:id="88"/>
-      <w:commentRangeEnd w:id="89"/>
-      <w:ins w:id="90" w:author="Gene Callahan" w:date="2022-12-23T11:01:00Z">
+      <w:commentRangeEnd w:id="120"/>
+      <w:commentRangeEnd w:id="121"/>
+      <w:ins w:id="122" w:author="Gene Callahan" w:date="2022-12-23T11:01:00Z">
         <w:r>
           <w:t xml:space="preserve">was </w:t>
         </w:r>
@@ -871,13 +1042,13 @@
         <w:rPr>
           <w:rStyle w:val="CommentReference"/>
         </w:rPr>
-        <w:commentReference w:id="88"/>
+        <w:commentReference w:id="120"/>
       </w:r>
       <w:r>
         <w:rPr>
           <w:rStyle w:val="CommentReference"/>
         </w:rPr>
-        <w:commentReference w:id="89"/>
+        <w:commentReference w:id="121"/>
       </w:r>
       <w:r>
         <w:t>to raise funds for his project through selling small land holdings on St. Christopher (St. Kitts), nevertheless this would “obliquely but ultimately require the dystopia of plantation colonialism and slavery” (348).</w:t>
@@ -894,6 +1065,9 @@
     <w:p>
       <w:pPr>
         <w:pStyle w:val="BodyText"/>
+        <w:rPr>
+          <w:ins w:id="123" w:author="Gene Callahan" w:date="2022-12-30T01:26:00Z"/>
+        </w:rPr>
       </w:pPr>
       <w:r>
         <w:t>But even odder is this notion of “oblique” responsibility: Once we adopt such a flimsy standard for placing blame, it seems we have to condemn everyone alive at the moment some unpleasant event was occurring: Weren’t even the Native Americans and the slaves “obliquely” responsible for what happened?</w:t>
@@ -903,17 +1077,40 @@
       <w:pPr>
         <w:pStyle w:val="BodyText"/>
         <w:rPr>
-          <w:del w:id="91" w:author="Gene Callahan" w:date="2022-12-29T11:44:00Z"/>
-        </w:rPr>
-      </w:pPr>
-      <w:commentRangeStart w:id="92"/>
-      <w:commentRangeStart w:id="93"/>
-      <w:del w:id="94" w:author="Gene Callahan" w:date="2022-12-29T11:08:00Z">
+          <w:del w:id="124" w:author="Gene Callahan" w:date="2022-12-30T01:28:00Z"/>
+        </w:rPr>
+      </w:pPr>
+      <w:ins w:id="125" w:author="Gene Callahan" w:date="2022-12-30T01:26:00Z">
+        <w:r>
+          <w:t xml:space="preserve">But enough complaints! Let me note </w:t>
+        </w:r>
+      </w:ins>
+      <w:ins w:id="126" w:author="Gene Callahan" w:date="2022-12-30T01:27:00Z">
+        <w:r>
+          <w:t xml:space="preserve">a few highlights of what Jones reveals about Berkeley’s life and thought. </w:t>
+        </w:r>
+      </w:ins>
+      <w:ins w:id="127" w:author="Gene Callahan" w:date="2022-12-30T01:28:00Z">
+        <w:r>
+          <w:t>For instance, i</w:t>
+        </w:r>
+      </w:ins>
+    </w:p>
+    <w:p>
+      <w:pPr>
+        <w:pStyle w:val="BodyText"/>
+        <w:rPr>
+          <w:del w:id="128" w:author="Gene Callahan" w:date="2022-12-29T11:44:00Z"/>
+        </w:rPr>
+      </w:pPr>
+      <w:commentRangeStart w:id="129"/>
+      <w:commentRangeStart w:id="130"/>
+      <w:del w:id="131" w:author="Gene Callahan" w:date="2022-12-29T11:08:00Z">
         <w:r>
           <w:delText xml:space="preserve">In </w:delText>
         </w:r>
       </w:del>
-      <w:del w:id="95" w:author="Gene Callahan" w:date="2022-12-29T11:44:00Z">
+      <w:del w:id="132" w:author="Gene Callahan" w:date="2022-12-29T11:44:00Z">
         <w:r>
           <w:delText xml:space="preserve">discussing Berkeley’s work </w:delText>
         </w:r>
@@ -923,19 +1120,19 @@
           </w:rPr>
           <w:delText>Alciphron</w:delText>
         </w:r>
-        <w:commentRangeEnd w:id="92"/>
+        <w:commentRangeEnd w:id="129"/>
         <w:r>
           <w:rPr>
             <w:rStyle w:val="CommentReference"/>
           </w:rPr>
-          <w:commentReference w:id="92"/>
-        </w:r>
-        <w:commentRangeEnd w:id="93"/>
+          <w:commentReference w:id="129"/>
+        </w:r>
+        <w:commentRangeEnd w:id="130"/>
         <w:r>
           <w:rPr>
             <w:rStyle w:val="CommentReference"/>
           </w:rPr>
-          <w:commentReference w:id="93"/>
+          <w:commentReference w:id="130"/>
         </w:r>
         <w:r>
           <w:delText>, Jones seems overly anxious to assure the reader that Berkeley’s “right thinkers” are just as subject to prejudice as are his “free thinkers.” For instance, Jones quotes Berkeley as writing,</w:delText>
@@ -946,10 +1143,30 @@
       <w:pPr>
         <w:pStyle w:val="BodyText"/>
         <w:rPr>
-          <w:del w:id="96" w:author="Gene Callahan" w:date="2022-12-29T11:44:00Z"/>
-        </w:rPr>
-      </w:pPr>
-      <w:del w:id="97" w:author="Gene Callahan" w:date="2022-12-29T11:44:00Z">
+          <w:ins w:id="133" w:author="Gene Callahan" w:date="2022-12-30T01:26:00Z"/>
+        </w:rPr>
+      </w:pPr>
+      <w:moveToRangeStart w:id="134" w:author="Gene Callahan" w:date="2022-12-30T01:26:00Z" w:name="move123255999"/>
+      <w:moveTo w:id="135" w:author="Gene Callahan" w:date="2022-12-30T01:26:00Z">
+        <w:del w:id="136" w:author="Gene Callahan" w:date="2022-12-30T01:28:00Z">
+          <w:r>
+            <w:delText>I</w:delText>
+          </w:r>
+        </w:del>
+        <w:r>
+          <w:t>n discussing Berkeley’s travels in England, Italy, and America, Jones highlights how prominent thoughts on social improvement were in Berkeley’s life. Even his most famous “metaphysical” works partook of this tendency, as they were foremost intended as a means of defeating skepticism and atheism, which Berkeley saw as serious threats to social order.</w:t>
+        </w:r>
+      </w:moveTo>
+      <w:moveToRangeEnd w:id="134"/>
+    </w:p>
+    <w:p>
+      <w:pPr>
+        <w:pStyle w:val="BodyText"/>
+        <w:rPr>
+          <w:del w:id="137" w:author="Gene Callahan" w:date="2022-12-29T11:44:00Z"/>
+        </w:rPr>
+      </w:pPr>
+      <w:del w:id="138" w:author="Gene Callahan" w:date="2022-12-29T11:44:00Z">
         <w:r>
           <w:delText>“[W]ho would choose for his Guide in the Search of Truth, a Man… whose Education hath been behind a Counter, or in an Office? Or whose Speculations have been employed on the Forms of Business, who are only well read in the ways and commerce of Mankind, in Stock-jobbing, Purloining, Supplanting, Bribing?”</w:delText>
         </w:r>
@@ -959,10 +1176,10 @@
       <w:pPr>
         <w:pStyle w:val="BodyText"/>
         <w:rPr>
-          <w:del w:id="98" w:author="Gene Callahan" w:date="2022-12-29T11:44:00Z"/>
-        </w:rPr>
-      </w:pPr>
-      <w:del w:id="99" w:author="Gene Callahan" w:date="2022-12-29T11:44:00Z">
+          <w:del w:id="139" w:author="Gene Callahan" w:date="2022-12-29T11:44:00Z"/>
+        </w:rPr>
+      </w:pPr>
+      <w:del w:id="140" w:author="Gene Callahan" w:date="2022-12-29T11:44:00Z">
         <w:r>
           <w:delText>Jones comments:</w:delText>
         </w:r>
@@ -972,10 +1189,10 @@
       <w:pPr>
         <w:pStyle w:val="BodyText"/>
         <w:rPr>
-          <w:del w:id="100" w:author="Gene Callahan" w:date="2022-12-29T11:44:00Z"/>
-        </w:rPr>
-      </w:pPr>
-      <w:del w:id="101" w:author="Gene Callahan" w:date="2022-12-29T11:44:00Z">
+          <w:del w:id="141" w:author="Gene Callahan" w:date="2022-12-29T11:44:00Z"/>
+        </w:rPr>
+      </w:pPr>
+      <w:del w:id="142" w:author="Gene Callahan" w:date="2022-12-29T11:44:00Z">
         <w:r>
           <w:delText>“In the choice of what kind of human character we wish to be led by… what sort of person we take to have clear and extensive views, Crito is set against anyone working in business and finance. This prejudice seems as unfounded as the freethinking prejudiced for nobility of rank…” (373)</w:delText>
         </w:r>
@@ -985,10 +1202,10 @@
       <w:pPr>
         <w:pStyle w:val="BodyText"/>
         <w:rPr>
-          <w:del w:id="102" w:author="Gene Callahan" w:date="2022-12-29T11:44:00Z"/>
-        </w:rPr>
-      </w:pPr>
-      <w:del w:id="103" w:author="Gene Callahan" w:date="2022-12-29T11:44:00Z">
+          <w:del w:id="143" w:author="Gene Callahan" w:date="2022-12-29T11:44:00Z"/>
+        </w:rPr>
+      </w:pPr>
+      <w:del w:id="144" w:author="Gene Callahan" w:date="2022-12-29T11:44:00Z">
         <w:r>
           <w:delText xml:space="preserve">However, Jones has left out important part of the quote from </w:delText>
         </w:r>
@@ -1050,6 +1267,9 @@
     <w:p>
       <w:pPr>
         <w:pStyle w:val="BodyText"/>
+        <w:rPr>
+          <w:ins w:id="145" w:author="Gene Callahan" w:date="2022-12-30T01:29:00Z"/>
+        </w:rPr>
       </w:pPr>
       <w:r>
         <w:t>“The Doctrine of Signs is a Point of great Importance, and general Extent, which, if duly considered, would cast no small Light upon Things…” (</w:t>
@@ -1068,11 +1288,34 @@
       <w:pPr>
         <w:pStyle w:val="BodyText"/>
         <w:rPr>
-          <w:del w:id="104" w:author="Gene Callahan" w:date="2022-12-29T11:10:00Z"/>
-        </w:rPr>
-      </w:pPr>
-      <w:commentRangeStart w:id="105"/>
-      <w:del w:id="106" w:author="Gene Callahan" w:date="2022-12-29T11:10:00Z">
+          <w:ins w:id="146" w:author="Gene Callahan" w:date="2022-12-30T01:29:00Z"/>
+        </w:rPr>
+      </w:pPr>
+      <w:ins w:id="147" w:author="Gene Callahan" w:date="2022-12-30T01:29:00Z">
+        <w:r>
+          <w:t>Jones notes that:</w:t>
+        </w:r>
+      </w:ins>
+    </w:p>
+    <w:p>
+      <w:pPr>
+        <w:pStyle w:val="BodyText"/>
+      </w:pPr>
+      <w:ins w:id="148" w:author="Gene Callahan" w:date="2022-12-30T01:29:00Z">
+        <w:r>
+          <w:t>“The arguments Berkeley deploys in this account of language have a 20th-century field: his introduction of rules of conduct and changes of behavior as tests of whether a term is meaningful are revolutionary. He has been thought a precursor of Wittgenstein, Grice, and Austin.” (384)</w:t>
+        </w:r>
+      </w:ins>
+    </w:p>
+    <w:p>
+      <w:pPr>
+        <w:pStyle w:val="BodyText"/>
+        <w:rPr>
+          <w:del w:id="149" w:author="Gene Callahan" w:date="2022-12-29T11:10:00Z"/>
+        </w:rPr>
+      </w:pPr>
+      <w:commentRangeStart w:id="150"/>
+      <w:del w:id="151" w:author="Gene Callahan" w:date="2022-12-29T11:10:00Z">
         <w:r>
           <w:delText>Jones notes that:</w:delText>
         </w:r>
@@ -1082,33 +1325,41 @@
       <w:pPr>
         <w:pStyle w:val="BodyText"/>
         <w:rPr>
-          <w:del w:id="107" w:author="Gene Callahan" w:date="2022-12-29T11:10:00Z"/>
-        </w:rPr>
-      </w:pPr>
-      <w:del w:id="108" w:author="Gene Callahan" w:date="2022-12-29T11:10:00Z">
+          <w:del w:id="152" w:author="Gene Callahan" w:date="2022-12-29T11:10:00Z"/>
+        </w:rPr>
+      </w:pPr>
+      <w:del w:id="153" w:author="Gene Callahan" w:date="2022-12-29T11:10:00Z">
         <w:r>
           <w:delText>“The arguments Berkeley deploys in this account of language have a 20th-century field: his introduction of rules of conduct and changes of behavior as tests of whether a term is meaningful are revolutionary. He has been thought a precursor of Wittgenstein, Grice, and Austin.” (384)</w:delText>
         </w:r>
-        <w:commentRangeEnd w:id="105"/>
+        <w:commentRangeEnd w:id="150"/>
         <w:r>
           <w:rPr>
             <w:rStyle w:val="CommentReference"/>
           </w:rPr>
-          <w:commentReference w:id="105"/>
-        </w:r>
-      </w:del>
-    </w:p>
-    <w:p>
-      <w:pPr>
-        <w:pStyle w:val="BodyText"/>
-      </w:pPr>
-      <w:ins w:id="109" w:author="Gene Callahan" w:date="2022-12-29T11:46:00Z">
-        <w:r>
-          <w:t>Moving on to another issue, i</w:t>
-        </w:r>
-      </w:ins>
-      <w:commentRangeStart w:id="110"/>
-      <w:del w:id="111" w:author="Gene Callahan" w:date="2022-12-29T11:46:00Z">
+          <w:commentReference w:id="150"/>
+        </w:r>
+      </w:del>
+    </w:p>
+    <w:p>
+      <w:pPr>
+        <w:pStyle w:val="BodyText"/>
+        <w:rPr>
+          <w:ins w:id="154" w:author="Gene Callahan" w:date="2022-12-30T01:31:00Z"/>
+        </w:rPr>
+      </w:pPr>
+      <w:ins w:id="155" w:author="Gene Callahan" w:date="2022-12-30T01:29:00Z">
+        <w:r>
+          <w:t>Another important aspec</w:t>
+        </w:r>
+      </w:ins>
+      <w:ins w:id="156" w:author="Gene Callahan" w:date="2022-12-30T01:30:00Z">
+        <w:r>
+          <w:t>t of Berkeley’s thought that Jones points out, i</w:t>
+        </w:r>
+      </w:ins>
+      <w:commentRangeStart w:id="157"/>
+      <w:del w:id="158" w:author="Gene Callahan" w:date="2022-12-29T11:46:00Z">
         <w:r>
           <w:delText>I</w:delText>
         </w:r>
@@ -1116,7 +1367,7 @@
       <w:r>
         <w:t>n both the chapter “Passive Obedience,</w:t>
       </w:r>
-      <w:ins w:id="112" w:author="Gene Callahan" w:date="2022-12-29T11:09:00Z">
+      <w:ins w:id="159" w:author="Gene Callahan" w:date="2022-12-29T11:09:00Z">
         <w:r>
           <w:t>”</w:t>
         </w:r>
@@ -1124,7 +1375,7 @@
       <w:r>
         <w:t xml:space="preserve"> and in</w:t>
       </w:r>
-      <w:ins w:id="113" w:author="Fedor Benevich" w:date="2022-12-22T11:35:00Z">
+      <w:ins w:id="160" w:author="Fedor Benevich" w:date="2022-12-22T11:35:00Z">
         <w:r>
           <w:t xml:space="preserve"> </w:t>
         </w:r>
@@ -1133,52 +1384,102 @@
         </w:r>
       </w:ins>
       <w:r>
-        <w:t xml:space="preserve">Discipline," Jones highlights an important conundrum that neither he nor I believe </w:t>
+        <w:t xml:space="preserve">Discipline," </w:t>
+      </w:r>
+      <w:ins w:id="161" w:author="Gene Callahan" w:date="2022-12-30T01:30:00Z">
+        <w:r>
+          <w:t>is a</w:t>
+        </w:r>
+      </w:ins>
+      <w:del w:id="162" w:author="Gene Callahan" w:date="2022-12-30T01:30:00Z">
+        <w:r>
+          <w:delText>Jones highlights an important</w:delText>
+        </w:r>
+      </w:del>
+      <w:r>
+        <w:t xml:space="preserve"> conundrum that neither he nor I believe </w:t>
       </w:r>
       <w:proofErr w:type="spellStart"/>
       <w:r>
+        <w:lastRenderedPageBreak/>
         <w:t>Berkleley</w:t>
       </w:r>
       <w:proofErr w:type="spellEnd"/>
       <w:r>
         <w:t xml:space="preserve"> successfully resolved</w:t>
       </w:r>
-      <w:commentRangeEnd w:id="110"/>
+      <w:commentRangeEnd w:id="157"/>
       <w:r>
         <w:rPr>
           <w:rStyle w:val="CommentReference"/>
         </w:rPr>
-        <w:commentReference w:id="110"/>
-      </w:r>
-      <w:r>
-        <w:t xml:space="preserve">: As an advocate of passive obedience to the current secular rulers, would not Berkeley have to condemn the fact that they themselves gained power by overthrowing the Stuart dynasty? And in recommending that Christians accept the doctrines of the current (Anglican) established church and not engage in “free thinking,” how could he avoid the conclusion that the founders of the Anglican church were wrong in not accepting the doctrines of the Catholic Church and asserting their own right to “free thinking”? In fact, his embrace of passive obedience cost him preferment on some occasions, as critics rightly saw that it could be used to challenge the legitimacy of the House of Hanover. And, as Jones notes, his position on church authority was condemned by </w:t>
-      </w:r>
-      <w:r>
-        <w:lastRenderedPageBreak/>
-        <w:t>contemporaries as a “threat to the liberty from overbearing ecclesiastical authority that the Protestant movement itself represented” (421).</w:t>
-      </w:r>
-    </w:p>
-    <w:p>
-      <w:pPr>
-        <w:pStyle w:val="BodyText"/>
-        <w:rPr>
-          <w:del w:id="114" w:author="Gene Callahan" w:date="2022-12-29T01:29:00Z"/>
-        </w:rPr>
-      </w:pPr>
-      <w:ins w:id="115" w:author="Gene Callahan" w:date="2022-12-29T01:39:00Z">
-        <w:r>
-          <w:t>Despite the above quibbles, t</w:t>
-        </w:r>
-      </w:ins>
-      <w:del w:id="116" w:author="Gene Callahan" w:date="2022-12-29T01:39:00Z">
+        <w:commentReference w:id="157"/>
+      </w:r>
+      <w:r>
+        <w:t>: As an advocate of passive obedience to the current secular rulers, would not Berkeley have to condemn the fact that they themselves gained power by overthrowing the Stuart dynasty? And in recommending that Christians accept the doctrines of the current (Anglican) established church and not engage in “free thinking,” how could he avoid the conclusion that the founders of the Anglican church were wrong in not accepting the doctrines of the Catholic Church and asserting their own right to “free thinking”? In fact, his embrace of passive obedience cost him preferment on some occasions, as critics rightly saw that it could be used to challenge the legitimacy of the House of Hanover. And, as Jones notes, his position on church authority was condemned by contemporaries as a “threat to the liberty from overbearing ecclesiastical authority that the Protestant movement itself represented” (421).</w:t>
+      </w:r>
+    </w:p>
+    <w:p>
+      <w:pPr>
+        <w:pStyle w:val="BodyText"/>
+        <w:rPr>
+          <w:del w:id="163" w:author="Gene Callahan" w:date="2022-12-30T01:32:00Z"/>
+        </w:rPr>
+      </w:pPr>
+      <w:ins w:id="164" w:author="Gene Callahan" w:date="2022-12-30T01:31:00Z">
+        <w:r>
+          <w:t xml:space="preserve">Of course, this essay can touch on only a small portion of the </w:t>
+        </w:r>
+      </w:ins>
+      <w:ins w:id="165" w:author="Gene Callahan" w:date="2022-12-30T01:32:00Z">
+        <w:r>
+          <w:t xml:space="preserve">fascinating material on Berkeley’s life presented in this book. And </w:t>
+        </w:r>
+      </w:ins>
+    </w:p>
+    <w:p>
+      <w:pPr>
+        <w:pStyle w:val="BodyText"/>
+        <w:rPr>
+          <w:del w:id="166" w:author="Gene Callahan" w:date="2022-12-29T01:29:00Z"/>
+        </w:rPr>
+        <w:pPrChange w:id="167" w:author="Gene Callahan" w:date="2022-12-30T01:32:00Z">
+          <w:pPr>
+            <w:pStyle w:val="BodyText"/>
+          </w:pPr>
+        </w:pPrChange>
+      </w:pPr>
+      <w:ins w:id="168" w:author="Gene Callahan" w:date="2022-12-30T01:32:00Z">
+        <w:r>
+          <w:t>d</w:t>
+        </w:r>
+      </w:ins>
+      <w:ins w:id="169" w:author="Gene Callahan" w:date="2022-12-29T01:39:00Z">
+        <w:r>
+          <w:t xml:space="preserve">espite the above quibbles, </w:t>
+        </w:r>
+      </w:ins>
+      <w:ins w:id="170" w:author="Gene Callahan" w:date="2022-12-30T01:32:00Z">
+        <w:r>
+          <w:t>it</w:t>
+        </w:r>
+      </w:ins>
+      <w:bookmarkStart w:id="171" w:name="_GoBack"/>
+      <w:bookmarkEnd w:id="171"/>
+      <w:del w:id="172" w:author="Gene Callahan" w:date="2022-12-29T01:39:00Z">
         <w:r>
           <w:delText>T</w:delText>
         </w:r>
       </w:del>
-      <w:r>
-        <w:t>his book is an excellent addition to the literature on Berkeley, one that gives the reader a rich feel not just for Berkeley’s own life</w:t>
-      </w:r>
-      <w:ins w:id="117" w:author="Gene Callahan" w:date="2022-12-29T01:39:00Z">
+      <w:del w:id="173" w:author="Gene Callahan" w:date="2022-12-30T01:32:00Z">
+        <w:r>
+          <w:delText>his book</w:delText>
+        </w:r>
+      </w:del>
+      <w:r>
+        <w:t xml:space="preserve"> is an excellent addition to the literature on Berkeley, one that gives the reader a rich feel not just for Berkeley’s own life</w:t>
+      </w:r>
+      <w:ins w:id="174" w:author="Gene Callahan" w:date="2022-12-29T01:39:00Z">
         <w:r>
           <w:t xml:space="preserve"> and works</w:t>
         </w:r>
@@ -1186,12 +1487,12 @@
       <w:r>
         <w:t>, but for the context in which that life and those works</w:t>
       </w:r>
-      <w:ins w:id="118" w:author="Gene Callahan" w:date="2022-12-29T11:10:00Z">
+      <w:ins w:id="175" w:author="Gene Callahan" w:date="2022-12-29T11:10:00Z">
         <w:r>
           <w:t xml:space="preserve"> took place</w:t>
         </w:r>
       </w:ins>
-      <w:del w:id="119" w:author="Gene Callahan" w:date="2022-12-29T11:10:00Z">
+      <w:del w:id="176" w:author="Gene Callahan" w:date="2022-12-29T11:10:00Z">
         <w:r>
           <w:delText xml:space="preserve"> were contained</w:delText>
         </w:r>
@@ -1199,20 +1500,20 @@
       <w:r>
         <w:t xml:space="preserve">. </w:t>
       </w:r>
-      <w:del w:id="120" w:author="Gene Callahan" w:date="2022-12-29T01:29:00Z">
+      <w:del w:id="177" w:author="Gene Callahan" w:date="2022-12-29T01:29:00Z">
         <w:r>
           <w:delText xml:space="preserve">It is true that understanding Berkeley’s life better does cast new light on his works. </w:delText>
         </w:r>
-        <w:commentRangeStart w:id="121"/>
+        <w:commentRangeStart w:id="178"/>
         <w:r>
           <w:delText xml:space="preserve">But as far as the claim Jones makes, that Berkeley’s life and his philosophy are “inseparable,” this juror must bring in a verdict of “Unproven.” </w:delText>
         </w:r>
-        <w:commentRangeEnd w:id="121"/>
+        <w:commentRangeEnd w:id="178"/>
         <w:r>
           <w:rPr>
             <w:rStyle w:val="CommentReference"/>
           </w:rPr>
-          <w:commentReference w:id="121"/>
+          <w:commentReference w:id="178"/>
         </w:r>
         <w:r>
           <w:delText>For instance, Berkeley certainly was inspired to debunk the newly fashionable theory of matter put forth by figures such as Descartes and Locke based on the fact that he felt it promoted skepticism. But Berkeley’s arguments as to why matter, as his targets understood it, was an untenable concept, do not depend upon his motivation in making them. They either succeed or not on their own merits. It is very interesting to learn about Berkeley’s intimate involvement with elite Protestant education, his desire to defend and promote Anglicanism, and his efforts to gain better positions within the church. But numerous people at the time were educated in elite Protestant institutions, promoted Anglicanism, and sought better jobs. But only one of them wrote books arguing for immaterialism.</w:delText>
@@ -1222,8 +1523,13 @@
     <w:p>
       <w:pPr>
         <w:pStyle w:val="BodyText"/>
-      </w:pPr>
-      <w:del w:id="122" w:author="Gene Callahan" w:date="2022-12-29T01:29:00Z">
+        <w:pPrChange w:id="179" w:author="Gene Callahan" w:date="2022-12-30T01:32:00Z">
+          <w:pPr>
+            <w:pStyle w:val="BodyText"/>
+          </w:pPr>
+        </w:pPrChange>
+      </w:pPr>
+      <w:del w:id="180" w:author="Gene Callahan" w:date="2022-12-29T01:29:00Z">
         <w:r>
           <w:delText xml:space="preserve">As noted at the beginning of this review, if we cannot consider a thinker’s arguments apart from that thinker’s life history, then Jones’s book itself is radically incomplete: every copy ought to be shipped with a biography of Jones. And unless that is an autobiography, that biography should come with a biography of the person who wrote </w:delText>
         </w:r>
@@ -1242,11 +1548,11 @@
       <w:pPr>
         <w:pStyle w:val="Heading2"/>
       </w:pPr>
-      <w:bookmarkStart w:id="123" w:name="bibliography"/>
+      <w:bookmarkStart w:id="181" w:name="bibliography"/>
       <w:r>
         <w:t>Bibliography</w:t>
       </w:r>
-      <w:bookmarkEnd w:id="123"/>
+      <w:bookmarkEnd w:id="181"/>
     </w:p>
     <w:p>
       <w:pPr>
@@ -1256,10 +1562,10 @@
           <w:numId w:val="2"/>
         </w:numPr>
         <w:rPr>
-          <w:del w:id="124" w:author="Gene Callahan" w:date="2022-12-29T01:40:00Z"/>
-        </w:rPr>
-      </w:pPr>
-      <w:del w:id="125" w:author="Gene Callahan" w:date="2022-12-29T01:40:00Z">
+          <w:del w:id="182" w:author="Gene Callahan" w:date="2022-12-29T01:40:00Z"/>
+        </w:rPr>
+      </w:pPr>
+      <w:del w:id="183" w:author="Gene Callahan" w:date="2022-12-29T01:40:00Z">
         <w:r>
           <w:delText xml:space="preserve">Oakeshott, Michael (1933) </w:delText>
         </w:r>
@@ -1403,7 +1709,7 @@
 
 <file path=word/comments.xml><?xml version="1.0" encoding="utf-8"?>
 <w:comments xmlns:wpc="http://schemas.microsoft.com/office/word/2010/wordprocessingCanvas" xmlns:cx="http://schemas.microsoft.com/office/drawing/2014/chartex" xmlns:cx1="http://schemas.microsoft.com/office/drawing/2015/9/8/chartex" xmlns:cx2="http://schemas.microsoft.com/office/drawing/2015/10/21/chartex" xmlns:cx3="http://schemas.microsoft.com/office/drawing/2016/5/9/chartex" xmlns:cx4="http://schemas.microsoft.com/office/drawing/2016/5/10/chartex" xmlns:cx5="http://schemas.microsoft.com/office/drawing/2016/5/11/chartex" xmlns:cx6="http://schemas.microsoft.com/office/drawing/2016/5/12/chartex" xmlns:cx7="http://schemas.microsoft.com/office/drawing/2016/5/13/chartex" xmlns:cx8="http://schemas.microsoft.com/office/drawing/2016/5/14/chartex" xmlns:mc="http://schemas.openxmlformats.org/markup-compatibility/2006" xmlns:aink="http://schemas.microsoft.com/office/drawing/2016/ink" xmlns:am3d="http://schemas.microsoft.com/office/drawing/2017/model3d" xmlns:o="urn:schemas-microsoft-com:office:office" xmlns:r="http://schemas.openxmlformats.org/officeDocument/2006/relationships" xmlns:m="http://schemas.openxmlformats.org/officeDocument/2006/math" xmlns:v="urn:schemas-microsoft-com:vml" xmlns:wp14="http://schemas.microsoft.com/office/word/2010/wordprocessingDrawing" xmlns:wp="http://schemas.openxmlformats.org/drawingml/2006/wordprocessingDrawing" xmlns:w10="urn:schemas-microsoft-com:office:word" xmlns:w="http://schemas.openxmlformats.org/wordprocessingml/2006/main" xmlns:w14="http://schemas.microsoft.com/office/word/2010/wordml" xmlns:w15="http://schemas.microsoft.com/office/word/2012/wordml" xmlns:w16cid="http://schemas.microsoft.com/office/word/2016/wordml/cid" xmlns:w16se="http://schemas.microsoft.com/office/word/2015/wordml/symex" xmlns:wpg="http://schemas.microsoft.com/office/word/2010/wordprocessingGroup" xmlns:wpi="http://schemas.microsoft.com/office/word/2010/wordprocessingInk" xmlns:wne="http://schemas.microsoft.com/office/word/2006/wordml" xmlns:wps="http://schemas.microsoft.com/office/word/2010/wordprocessingShape" mc:Ignorable="w14 w15 w16se w16cid wp14">
-  <w:comment w:id="6" w:author="Fedor Benevich" w:date="2022-12-22T11:13:00Z" w:initials="FB">
+  <w:comment w:id="11" w:author="Fedor Benevich" w:date="2022-12-22T11:13:00Z" w:initials="FB">
     <w:p>
       <w:pPr>
         <w:pStyle w:val="CommentText"/>
@@ -1419,7 +1725,7 @@
       </w:r>
     </w:p>
   </w:comment>
-  <w:comment w:id="8" w:author="Fedor Benevich" w:date="2022-12-22T11:23:00Z" w:initials="FB">
+  <w:comment w:id="15" w:author="Fedor Benevich" w:date="2022-12-22T11:23:00Z" w:initials="FB">
     <w:p>
       <w:pPr>
         <w:pStyle w:val="CommentText"/>
@@ -1435,7 +1741,7 @@
       </w:r>
     </w:p>
   </w:comment>
-  <w:comment w:id="9" w:author="Gene Callahan" w:date="2022-12-23T10:57:00Z" w:initials="GC">
+  <w:comment w:id="16" w:author="Gene Callahan" w:date="2022-12-23T10:57:00Z" w:initials="GC">
     <w:p>
       <w:pPr>
         <w:pStyle w:val="CommentText"/>
@@ -1451,7 +1757,7 @@
       </w:r>
     </w:p>
   </w:comment>
-  <w:comment w:id="31" w:author="Fedor Benevich" w:date="2022-12-22T11:43:00Z" w:initials="FB">
+  <w:comment w:id="42" w:author="Fedor Benevich" w:date="2022-12-22T11:43:00Z" w:initials="FB">
     <w:p>
       <w:pPr>
         <w:pStyle w:val="CommentText"/>
@@ -1467,7 +1773,7 @@
       </w:r>
     </w:p>
   </w:comment>
-  <w:comment w:id="39" w:author="Fedor Benevich" w:date="2022-12-22T11:30:00Z" w:initials="FB">
+  <w:comment w:id="54" w:author="Fedor Benevich" w:date="2022-12-22T11:30:00Z" w:initials="FB">
     <w:p>
       <w:pPr>
         <w:pStyle w:val="CommentText"/>
@@ -1483,7 +1789,7 @@
       </w:r>
     </w:p>
   </w:comment>
-  <w:comment w:id="43" w:author="Fedor Benevich" w:date="2022-12-22T11:33:00Z" w:initials="FB">
+  <w:comment w:id="68" w:author="Fedor Benevich" w:date="2022-12-22T11:33:00Z" w:initials="FB">
     <w:p>
       <w:pPr>
         <w:pStyle w:val="CommentText"/>
@@ -1499,7 +1805,7 @@
       </w:r>
     </w:p>
   </w:comment>
-  <w:comment w:id="44" w:author="Gene Callahan" w:date="2022-12-29T11:07:00Z" w:initials="GC">
+  <w:comment w:id="69" w:author="Gene Callahan" w:date="2022-12-29T11:07:00Z" w:initials="GC">
     <w:p>
       <w:pPr>
         <w:pStyle w:val="CommentText"/>
@@ -1515,7 +1821,7 @@
       </w:r>
     </w:p>
   </w:comment>
-  <w:comment w:id="55" w:author="Fedor Benevich" w:date="2022-12-22T11:19:00Z" w:initials="FB">
+  <w:comment w:id="81" w:author="Fedor Benevich" w:date="2022-12-22T11:19:00Z" w:initials="FB">
     <w:p>
       <w:pPr>
         <w:pStyle w:val="CommentText"/>
@@ -1531,7 +1837,7 @@
       </w:r>
     </w:p>
   </w:comment>
-  <w:comment w:id="60" w:author="Fedor Benevich" w:date="2022-12-22T11:21:00Z" w:initials="FB">
+  <w:comment w:id="86" w:author="Fedor Benevich" w:date="2022-12-22T11:21:00Z" w:initials="FB">
     <w:p>
       <w:pPr>
         <w:pStyle w:val="CommentText"/>
@@ -1547,7 +1853,7 @@
       </w:r>
     </w:p>
   </w:comment>
-  <w:comment w:id="81" w:author="Fedor Benevich" w:date="2022-12-22T11:26:00Z" w:initials="FB">
+  <w:comment w:id="110" w:author="Fedor Benevich" w:date="2022-12-22T11:26:00Z" w:initials="FB">
     <w:p>
       <w:pPr>
         <w:pStyle w:val="CommentText"/>
@@ -1563,7 +1869,7 @@
       </w:r>
     </w:p>
   </w:comment>
-  <w:comment w:id="82" w:author="Gene Callahan" w:date="2022-12-29T01:28:00Z" w:initials="GC">
+  <w:comment w:id="111" w:author="Gene Callahan" w:date="2022-12-29T01:28:00Z" w:initials="GC">
     <w:p>
       <w:pPr>
         <w:pStyle w:val="CommentText"/>
@@ -1576,7 +1882,7 @@
       </w:r>
     </w:p>
   </w:comment>
-  <w:comment w:id="88" w:author="Fedor Benevich" w:date="2022-12-22T11:27:00Z" w:initials="FB">
+  <w:comment w:id="120" w:author="Fedor Benevich" w:date="2022-12-22T11:27:00Z" w:initials="FB">
     <w:p>
       <w:pPr>
         <w:pStyle w:val="CommentText"/>
@@ -1592,7 +1898,7 @@
       </w:r>
     </w:p>
   </w:comment>
-  <w:comment w:id="89" w:author="Gene Callahan" w:date="2022-12-29T11:11:00Z" w:initials="GC">
+  <w:comment w:id="121" w:author="Gene Callahan" w:date="2022-12-29T11:11:00Z" w:initials="GC">
     <w:p>
       <w:pPr>
         <w:pStyle w:val="CommentText"/>
@@ -1608,7 +1914,7 @@
       </w:r>
     </w:p>
   </w:comment>
-  <w:comment w:id="92" w:author="Fedor Benevich" w:date="2022-12-22T11:33:00Z" w:initials="FB">
+  <w:comment w:id="129" w:author="Fedor Benevich" w:date="2022-12-22T11:33:00Z" w:initials="FB">
     <w:p>
       <w:pPr>
         <w:pStyle w:val="CommentText"/>
@@ -1624,7 +1930,7 @@
       </w:r>
     </w:p>
   </w:comment>
-  <w:comment w:id="93" w:author="Gene Callahan" w:date="2022-12-29T11:07:00Z" w:initials="GC">
+  <w:comment w:id="130" w:author="Gene Callahan" w:date="2022-12-29T11:07:00Z" w:initials="GC">
     <w:p>
       <w:pPr>
         <w:pStyle w:val="CommentText"/>
@@ -1640,7 +1946,7 @@
       </w:r>
     </w:p>
   </w:comment>
-  <w:comment w:id="105" w:author="Fedor Benevich" w:date="2022-12-22T11:46:00Z" w:initials="FB">
+  <w:comment w:id="150" w:author="Fedor Benevich" w:date="2022-12-22T11:46:00Z" w:initials="FB">
     <w:p>
       <w:pPr>
         <w:pStyle w:val="CommentText"/>
@@ -1656,7 +1962,7 @@
       </w:r>
     </w:p>
   </w:comment>
-  <w:comment w:id="110" w:author="Fedor Benevich" w:date="2022-12-22T11:36:00Z" w:initials="FB">
+  <w:comment w:id="157" w:author="Fedor Benevich" w:date="2022-12-22T11:36:00Z" w:initials="FB">
     <w:p>
       <w:pPr>
         <w:pStyle w:val="CommentText"/>
@@ -1672,7 +1978,7 @@
       </w:r>
     </w:p>
   </w:comment>
-  <w:comment w:id="121" w:author="Fedor Benevich" w:date="2022-12-22T11:43:00Z" w:initials="FB">
+  <w:comment w:id="178" w:author="Fedor Benevich" w:date="2022-12-22T11:43:00Z" w:initials="FB">
     <w:p>
       <w:pPr>
         <w:pStyle w:val="CommentText"/>
@@ -2093,7 +2399,7 @@
     <w:lsdException w:name="Closing" w:semiHidden="1" w:unhideWhenUsed="1"/>
     <w:lsdException w:name="Signature" w:semiHidden="1" w:unhideWhenUsed="1"/>
     <w:lsdException w:name="Default Paragraph Font" w:semiHidden="1" w:unhideWhenUsed="1"/>
-    <w:lsdException w:name="Body Text" w:semiHidden="1" w:unhideWhenUsed="1"/>
+    <w:lsdException w:name="Body Text" w:semiHidden="1" w:unhideWhenUsed="1" w:qFormat="1"/>
     <w:lsdException w:name="Body Text Indent" w:semiHidden="1" w:unhideWhenUsed="1"/>
     <w:lsdException w:name="List Continue" w:semiHidden="1" w:unhideWhenUsed="1"/>
     <w:lsdException w:name="List Continue 2" w:semiHidden="1" w:unhideWhenUsed="1"/>
@@ -2585,6 +2891,7 @@
   <w:style w:type="paragraph" w:styleId="BodyText">
     <w:name w:val="Body Text"/>
     <w:basedOn w:val="Normal"/>
+    <w:link w:val="BodyTextChar"/>
     <w:qFormat/>
     <w:pPr>
       <w:spacing w:before="180" w:after="180"/>
@@ -3196,6 +3503,12 @@
       <w:sz w:val="18"/>
       <w:szCs w:val="18"/>
     </w:rPr>
+  </w:style>
+  <w:style w:type="character" w:customStyle="1" w:styleId="BodyTextChar">
+    <w:name w:val="Body Text Char"/>
+    <w:basedOn w:val="DefaultParagraphFont"/>
+    <w:link w:val="BodyText"/>
+    <w:rsid w:val="003535A8"/>
   </w:style>
 </w:styles>
 </file>

</xml_diff>